<commit_message>
UPD: README.md and initial thoughts
</commit_message>
<xml_diff>
--- a/initial thoughts.docx
+++ b/initial thoughts.docx
@@ -192,6 +192,9 @@
       <w:r>
         <w:t>Box-transfer movement – Markovian</w:t>
       </w:r>
+      <w:r>
+        <w:t>\natal homing</w:t>
+      </w:r>
     </w:p>
     <w:p>
       <w:r>
@@ -250,7 +253,13 @@
         <w:t>-</w:t>
       </w:r>
       <w:r>
-        <w:t>Population level sum up the Mature biomass over all individuals and calculate number of eggs based on some Stock recruitment function</w:t>
+        <w:t xml:space="preserve">Population level sum up the Mature biomass over all individuals </w:t>
+      </w:r>
+      <w:r>
+        <w:t xml:space="preserve">in an area </w:t>
+      </w:r>
+      <w:r>
+        <w:t>and calculate number of eggs based on some Stock recruitment function</w:t>
       </w:r>
     </w:p>
     <w:p/>
@@ -312,8 +321,10 @@
           <w:sz w:val="24"/>
           <w:szCs w:val="24"/>
         </w:rPr>
-        <w:t>?</w:t>
-      </w:r>
+        <w:t xml:space="preserve"> -  this will be the crux</w:t>
+      </w:r>
+      <w:bookmarkStart w:id="0" w:name="_GoBack"/>
+      <w:bookmarkEnd w:id="0"/>
     </w:p>
     <w:p>
       <w:pPr>
@@ -343,21 +354,7 @@
           <w:sz w:val="32"/>
           <w:szCs w:val="32"/>
         </w:rPr>
-        <w:t>Flexible</w:t>
-      </w:r>
-      <w:r>
-        <w:rPr>
-          <w:sz w:val="32"/>
-          <w:szCs w:val="32"/>
-        </w:rPr>
-        <w:t xml:space="preserve"> </w:t>
-      </w:r>
-      <w:r>
-        <w:rPr>
-          <w:sz w:val="32"/>
-          <w:szCs w:val="32"/>
-        </w:rPr>
-        <w:t>should the spatial and temporal resolution of the model be?</w:t>
+        <w:t>Flexible should the spatial and temporal resolution of the model be?</w:t>
       </w:r>
     </w:p>
     <w:p>
@@ -741,14 +738,7 @@
           <w:sz w:val="32"/>
           <w:szCs w:val="32"/>
         </w:rPr>
-        <w:t>Partition structure</w:t>
-      </w:r>
-      <w:r>
-        <w:rPr>
-          <w:sz w:val="32"/>
-          <w:szCs w:val="32"/>
-        </w:rPr>
-        <w:t>?</w:t>
+        <w:t>Partition structure?</w:t>
       </w:r>
     </w:p>
     <w:p>
@@ -1039,10 +1029,7 @@
                               <w:jc w:val="center"/>
                             </w:pPr>
                             <w:r>
-                              <w:t xml:space="preserve">sub </w:t>
-                            </w:r>
-                            <w:r>
-                              <w:t>developed</w:t>
+                              <w:t>sub developed</w:t>
                             </w:r>
                           </w:p>
                         </w:txbxContent>
@@ -1083,10 +1070,7 @@
                         <w:jc w:val="center"/>
                       </w:pPr>
                       <w:r>
-                        <w:t xml:space="preserve">sub </w:t>
-                      </w:r>
-                      <w:r>
-                        <w:t>developed</w:t>
+                        <w:t>sub developed</w:t>
                       </w:r>
                     </w:p>
                   </w:txbxContent>
@@ -1253,6 +1237,7 @@
       <w:r>
         <w:rPr>
           <w:b/>
+          <w:noProof/>
           <w:sz w:val="24"/>
           <w:szCs w:val="24"/>
         </w:rPr>
@@ -1347,6 +1332,7 @@
       <w:r>
         <w:rPr>
           <w:b/>
+          <w:noProof/>
           <w:sz w:val="24"/>
           <w:szCs w:val="24"/>
         </w:rPr>
@@ -1441,6 +1427,7 @@
       <w:r>
         <w:rPr>
           <w:b/>
+          <w:noProof/>
           <w:sz w:val="24"/>
           <w:szCs w:val="24"/>
         </w:rPr>
@@ -1604,7 +1591,7 @@
           </mc:Choice>
           <mc:Fallback>
             <w:pict>
-              <v:shapetype w14:anchorId="5DA9CDF3" id="_x0000_t32" coordsize="21600,21600" o:spt="32" o:oned="t" path="m,l21600,21600e" filled="f">
+              <v:shapetype w14:anchorId="0E0F4C37" id="_x0000_t32" coordsize="21600,21600" o:spt="32" o:oned="t" path="m,l21600,21600e" filled="f">
                 <v:path arrowok="t" fillok="f" o:connecttype="none"/>
                 <o:lock v:ext="edit" shapetype="t"/>
               </v:shapetype>
@@ -1678,7 +1665,7 @@
           </mc:Choice>
           <mc:Fallback>
             <w:pict>
-              <v:shape w14:anchorId="477404AA" id="Straight Arrow Connector 19" o:spid="_x0000_s1026" type="#_x0000_t32" style="position:absolute;margin-left:243.75pt;margin-top:6.9pt;width:90pt;height:0;z-index:251683840;visibility:visible;mso-wrap-style:square;mso-wrap-distance-left:9pt;mso-wrap-distance-top:0;mso-wrap-distance-right:9pt;mso-wrap-distance-bottom:0;mso-position-horizontal:absolute;mso-position-horizontal-relative:text;mso-position-vertical:absolute;mso-position-vertical-relative:text" o:gfxdata="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" strokecolor="#4472c4 [3204]" strokeweight=".5pt">
+              <v:shape w14:anchorId="3826673B" id="Straight Arrow Connector 19" o:spid="_x0000_s1026" type="#_x0000_t32" style="position:absolute;margin-left:243.75pt;margin-top:6.9pt;width:90pt;height:0;z-index:251683840;visibility:visible;mso-wrap-style:square;mso-wrap-distance-left:9pt;mso-wrap-distance-top:0;mso-wrap-distance-right:9pt;mso-wrap-distance-bottom:0;mso-position-horizontal:absolute;mso-position-horizontal-relative:text;mso-position-vertical:absolute;mso-position-vertical-relative:text" o:gfxdata="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" strokecolor="#4472c4 [3204]" strokeweight=".5pt">
                 <v:stroke startarrow="block" endarrow="block" joinstyle="miter"/>
               </v:shape>
             </w:pict>
@@ -1748,7 +1735,7 @@
           </mc:Choice>
           <mc:Fallback>
             <w:pict>
-              <v:shape w14:anchorId="47E29208" id="Straight Arrow Connector 18" o:spid="_x0000_s1026" type="#_x0000_t32" style="position:absolute;margin-left:63.75pt;margin-top:8.4pt;width:90pt;height:0;z-index:251681792;visibility:visible;mso-wrap-style:square;mso-wrap-distance-left:9pt;mso-wrap-distance-top:0;mso-wrap-distance-right:9pt;mso-wrap-distance-bottom:0;mso-position-horizontal:absolute;mso-position-horizontal-relative:text;mso-position-vertical:absolute;mso-position-vertical-relative:text" o:gfxdata="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" strokecolor="#4472c4 [3204]" strokeweight=".5pt">
+              <v:shape w14:anchorId="4882A540" id="Straight Arrow Connector 18" o:spid="_x0000_s1026" type="#_x0000_t32" style="position:absolute;margin-left:63.75pt;margin-top:8.4pt;width:90pt;height:0;z-index:251681792;visibility:visible;mso-wrap-style:square;mso-wrap-distance-left:9pt;mso-wrap-distance-top:0;mso-wrap-distance-right:9pt;mso-wrap-distance-bottom:0;mso-position-horizontal:absolute;mso-position-horizontal-relative:text;mso-position-vertical:absolute;mso-position-vertical-relative:text" o:gfxdata="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" strokecolor="#4472c4 [3204]" strokeweight=".5pt">
                 <v:stroke startarrow="block" endarrow="block" joinstyle="miter"/>
               </v:shape>
             </w:pict>
@@ -1818,7 +1805,7 @@
           </mc:Choice>
           <mc:Fallback>
             <w:pict>
-              <v:shape w14:anchorId="22E8C02F" id="Straight Arrow Connector 14" o:spid="_x0000_s1026" type="#_x0000_t32" style="position:absolute;margin-left:197.25pt;margin-top:21.9pt;width:.75pt;height:73.5pt;z-index:251678720;visibility:visible;mso-wrap-style:square;mso-wrap-distance-left:9pt;mso-wrap-distance-top:0;mso-wrap-distance-right:9pt;mso-wrap-distance-bottom:0;mso-position-horizontal:absolute;mso-position-horizontal-relative:text;mso-position-vertical:absolute;mso-position-vertical-relative:text" o:gfxdata="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" strokecolor="#4472c4 [3204]" strokeweight=".5pt">
+              <v:shape w14:anchorId="78954B58" id="Straight Arrow Connector 14" o:spid="_x0000_s1026" type="#_x0000_t32" style="position:absolute;margin-left:197.25pt;margin-top:21.9pt;width:.75pt;height:73.5pt;z-index:251678720;visibility:visible;mso-wrap-style:square;mso-wrap-distance-left:9pt;mso-wrap-distance-top:0;mso-wrap-distance-right:9pt;mso-wrap-distance-bottom:0;mso-position-horizontal:absolute;mso-position-horizontal-relative:text;mso-position-vertical:absolute;mso-position-vertical-relative:text" o:gfxdata="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" strokecolor="#4472c4 [3204]" strokeweight=".5pt">
                 <v:stroke startarrow="block" endarrow="block" joinstyle="miter"/>
               </v:shape>
             </w:pict>
@@ -1924,7 +1911,7 @@
           </mc:Choice>
           <mc:Fallback>
             <w:pict>
-              <v:shape w14:anchorId="5974C921" id="Straight Arrow Connector 22" o:spid="_x0000_s1026" type="#_x0000_t32" style="position:absolute;margin-left:61.5pt;margin-top:53.6pt;width:43.5pt;height:1.5pt;z-index:251686912;visibility:visible;mso-wrap-style:square;mso-wrap-distance-left:9pt;mso-wrap-distance-top:0;mso-wrap-distance-right:9pt;mso-wrap-distance-bottom:0;mso-position-horizontal:absolute;mso-position-horizontal-relative:text;mso-position-vertical:absolute;mso-position-vertical-relative:text" o:gfxdata="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" strokecolor="#4472c4 [3204]" strokeweight=".5pt">
+              <v:shape w14:anchorId="15AE1FC5" id="Straight Arrow Connector 22" o:spid="_x0000_s1026" type="#_x0000_t32" style="position:absolute;margin-left:61.5pt;margin-top:53.6pt;width:43.5pt;height:1.5pt;z-index:251686912;visibility:visible;mso-wrap-style:square;mso-wrap-distance-left:9pt;mso-wrap-distance-top:0;mso-wrap-distance-right:9pt;mso-wrap-distance-bottom:0;mso-position-horizontal:absolute;mso-position-horizontal-relative:text;mso-position-vertical:absolute;mso-position-vertical-relative:text" o:gfxdata="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" strokecolor="#4472c4 [3204]" strokeweight=".5pt">
                 <v:stroke startarrow="block" endarrow="block" joinstyle="miter"/>
               </v:shape>
             </w:pict>
@@ -1934,6 +1921,7 @@
       <w:r>
         <w:rPr>
           <w:b/>
+          <w:noProof/>
           <w:sz w:val="24"/>
           <w:szCs w:val="24"/>
         </w:rPr>
@@ -2028,6 +2016,7 @@
       <w:r>
         <w:rPr>
           <w:b/>
+          <w:noProof/>
           <w:sz w:val="24"/>
           <w:szCs w:val="24"/>
         </w:rPr>
@@ -2122,6 +2111,7 @@
       <w:r>
         <w:rPr>
           <w:b/>
+          <w:noProof/>
           <w:sz w:val="24"/>
           <w:szCs w:val="24"/>
         </w:rPr>
@@ -2216,6 +2206,7 @@
       <w:r>
         <w:rPr>
           <w:b/>
+          <w:noProof/>
           <w:sz w:val="24"/>
           <w:szCs w:val="24"/>
         </w:rPr>
@@ -2309,6 +2300,7 @@
       <w:r>
         <w:rPr>
           <w:b/>
+          <w:noProof/>
           <w:sz w:val="24"/>
           <w:szCs w:val="24"/>
         </w:rPr>
@@ -2447,6 +2439,7 @@
       <w:r>
         <w:rPr>
           <w:b/>
+          <w:noProof/>
           <w:sz w:val="24"/>
           <w:szCs w:val="24"/>
         </w:rPr>
@@ -2550,6 +2543,7 @@
       <w:r>
         <w:rPr>
           <w:b/>
+          <w:noProof/>
           <w:sz w:val="24"/>
           <w:szCs w:val="24"/>
         </w:rPr>
@@ -2644,6 +2638,7 @@
       <w:r>
         <w:rPr>
           <w:b/>
+          <w:noProof/>
           <w:sz w:val="24"/>
           <w:szCs w:val="24"/>
         </w:rPr>
@@ -2738,6 +2733,7 @@
       <w:r>
         <w:rPr>
           <w:b/>
+          <w:noProof/>
           <w:sz w:val="24"/>
           <w:szCs w:val="24"/>
         </w:rPr>
@@ -2909,8 +2905,14 @@
           <w:szCs w:val="24"/>
         </w:rPr>
       </w:pPr>
-      <w:bookmarkStart w:id="0" w:name="_GoBack"/>
-      <w:bookmarkEnd w:id="0"/>
+      <w:r>
+        <w:rPr>
+          <w:b/>
+          <w:sz w:val="24"/>
+          <w:szCs w:val="24"/>
+        </w:rPr>
+        <w:t>Agents in the partition</w:t>
+      </w:r>
     </w:p>
     <w:p>
       <w:pPr>

</xml_diff>

<commit_message>
ADD: WorldView class which forces spatial domain on model ADD: Begin migrating Layer class from SPM ADD: IntLayer child of base layers DEL: Partition class was scrappy and incomplete. UPD: initial thoughts.docx
</commit_message>
<xml_diff>
--- a/initial thoughts.docx
+++ b/initial thoughts.docx
@@ -1144,128 +1144,126 @@
         </w:rPr>
         <w:t xml:space="preserve"> element efficiently. </w:t>
       </w:r>
-      <w:proofErr w:type="gramStart"/>
-      <w:r>
-        <w:rPr>
-          <w:sz w:val="24"/>
-          <w:szCs w:val="24"/>
-        </w:rPr>
-        <w:t>Unfortunately</w:t>
-      </w:r>
-      <w:proofErr w:type="gramEnd"/>
-      <w:r>
-        <w:rPr>
-          <w:sz w:val="24"/>
-          <w:szCs w:val="24"/>
-        </w:rPr>
-        <w:t xml:space="preserve"> this is usually best for containers that have </w:t>
-      </w:r>
-      <w:r>
-        <w:rPr>
-          <w:sz w:val="24"/>
-          <w:szCs w:val="24"/>
-        </w:rPr>
-        <w:t>contagious</w:t>
-      </w:r>
-      <w:r>
-        <w:rPr>
-          <w:sz w:val="24"/>
-          <w:szCs w:val="24"/>
-        </w:rPr>
-        <w:t xml:space="preserve"> memory storage vector, array, deque</w:t>
-      </w:r>
-      <w:r>
-        <w:rPr>
-          <w:sz w:val="24"/>
-          <w:szCs w:val="24"/>
-        </w:rPr>
-        <w:t xml:space="preserve"> etc</w:t>
-      </w:r>
-    </w:p>
-    <w:p>
-      <w:pPr>
-        <w:rPr>
-          <w:b/>
-          <w:sz w:val="24"/>
-          <w:szCs w:val="24"/>
-        </w:rPr>
-      </w:pPr>
-    </w:p>
-    <w:p>
-      <w:pPr>
-        <w:rPr>
-          <w:sz w:val="24"/>
-          <w:szCs w:val="24"/>
-        </w:rPr>
-      </w:pPr>
-      <w:r>
-        <w:rPr>
-          <w:b/>
-          <w:sz w:val="24"/>
-          <w:szCs w:val="24"/>
-        </w:rPr>
-        <w:t>TODO</w:t>
-      </w:r>
-      <w:r>
-        <w:rPr>
-          <w:sz w:val="24"/>
-          <w:szCs w:val="24"/>
-        </w:rPr>
-        <w:t xml:space="preserve"> - </w:t>
-      </w:r>
-      <w:r>
-        <w:rPr>
-          <w:sz w:val="24"/>
-          <w:szCs w:val="24"/>
-        </w:rPr>
-        <w:t xml:space="preserve">Bench mark a range of containers for the above issues, make the bench marks as realistic as possible, </w:t>
-      </w:r>
-      <w:proofErr w:type="spellStart"/>
-      <w:r>
-        <w:rPr>
-          <w:sz w:val="24"/>
-          <w:szCs w:val="24"/>
-        </w:rPr>
-        <w:t>i.e</w:t>
-      </w:r>
-      <w:proofErr w:type="spellEnd"/>
-      <w:r>
-        <w:rPr>
-          <w:sz w:val="24"/>
-          <w:szCs w:val="24"/>
-        </w:rPr>
-        <w:t xml:space="preserve"> 1 million agents</w:t>
-      </w:r>
-      <w:r>
-        <w:rPr>
-          <w:sz w:val="24"/>
-          <w:szCs w:val="24"/>
-        </w:rPr>
-        <w:t xml:space="preserve"> in each agent</w:t>
-      </w:r>
-      <w:r>
-        <w:rPr>
-          <w:sz w:val="24"/>
-          <w:szCs w:val="24"/>
-        </w:rPr>
-        <w:t xml:space="preserve"> 1000’s of random access</w:t>
-      </w:r>
-      <w:r>
-        <w:rPr>
-          <w:sz w:val="24"/>
-          <w:szCs w:val="24"/>
-        </w:rPr>
-        <w:t>, multiple years</w:t>
-      </w:r>
-      <w:r>
-        <w:rPr>
-          <w:sz w:val="24"/>
-          <w:szCs w:val="24"/>
-        </w:rPr>
-        <w:t>.</w:t>
-      </w:r>
       <w:bookmarkStart w:id="0" w:name="_GoBack"/>
       <w:bookmarkEnd w:id="0"/>
+      <w:r>
+        <w:rPr>
+          <w:sz w:val="24"/>
+          <w:szCs w:val="24"/>
+        </w:rPr>
+        <w:t>Unfortunately,</w:t>
+      </w:r>
+      <w:r>
+        <w:rPr>
+          <w:sz w:val="24"/>
+          <w:szCs w:val="24"/>
+        </w:rPr>
+        <w:t xml:space="preserve"> this is usually best for containers that have </w:t>
+      </w:r>
+      <w:r>
+        <w:rPr>
+          <w:sz w:val="24"/>
+          <w:szCs w:val="24"/>
+        </w:rPr>
+        <w:t>contagious</w:t>
+      </w:r>
+      <w:r>
+        <w:rPr>
+          <w:sz w:val="24"/>
+          <w:szCs w:val="24"/>
+        </w:rPr>
+        <w:t xml:space="preserve"> memory storage vector, array, deque</w:t>
+      </w:r>
+      <w:r>
+        <w:rPr>
+          <w:sz w:val="24"/>
+          <w:szCs w:val="24"/>
+        </w:rPr>
+        <w:t xml:space="preserve"> etc</w:t>
+      </w:r>
+    </w:p>
+    <w:p>
+      <w:pPr>
+        <w:rPr>
+          <w:b/>
+          <w:sz w:val="24"/>
+          <w:szCs w:val="24"/>
+        </w:rPr>
+      </w:pPr>
+    </w:p>
+    <w:p>
+      <w:pPr>
+        <w:rPr>
+          <w:sz w:val="24"/>
+          <w:szCs w:val="24"/>
+        </w:rPr>
+      </w:pPr>
+      <w:r>
+        <w:rPr>
+          <w:b/>
+          <w:sz w:val="24"/>
+          <w:szCs w:val="24"/>
+        </w:rPr>
+        <w:t>TODO</w:t>
+      </w:r>
+      <w:r>
+        <w:rPr>
+          <w:sz w:val="24"/>
+          <w:szCs w:val="24"/>
+        </w:rPr>
+        <w:t xml:space="preserve"> - </w:t>
+      </w:r>
+      <w:r>
+        <w:rPr>
+          <w:sz w:val="24"/>
+          <w:szCs w:val="24"/>
+        </w:rPr>
+        <w:t xml:space="preserve">Bench mark a range of containers for the above issues, make the bench marks as realistic as possible, </w:t>
+      </w:r>
+      <w:proofErr w:type="spellStart"/>
+      <w:r>
+        <w:rPr>
+          <w:sz w:val="24"/>
+          <w:szCs w:val="24"/>
+        </w:rPr>
+        <w:t>i.e</w:t>
+      </w:r>
+      <w:proofErr w:type="spellEnd"/>
+      <w:r>
+        <w:rPr>
+          <w:sz w:val="24"/>
+          <w:szCs w:val="24"/>
+        </w:rPr>
+        <w:t xml:space="preserve"> 1 million agents</w:t>
+      </w:r>
+      <w:r>
+        <w:rPr>
+          <w:sz w:val="24"/>
+          <w:szCs w:val="24"/>
+        </w:rPr>
+        <w:t xml:space="preserve"> in each agent</w:t>
+      </w:r>
+      <w:r>
+        <w:rPr>
+          <w:sz w:val="24"/>
+          <w:szCs w:val="24"/>
+        </w:rPr>
+        <w:t xml:space="preserve"> 1000’s of random access</w:t>
+      </w:r>
+      <w:r>
+        <w:rPr>
+          <w:sz w:val="24"/>
+          <w:szCs w:val="24"/>
+        </w:rPr>
+        <w:t>, multiple years</w:t>
+      </w:r>
+      <w:r>
+        <w:rPr>
+          <w:sz w:val="24"/>
+          <w:szCs w:val="24"/>
+        </w:rPr>
+        <w:t>.</w:t>
+      </w:r>
     </w:p>
     <w:p>
       <w:pPr>

</xml_diff>